<commit_message>
Finished SRS, did more work on SDS.
A brief note on what I've finished can be found in my engineering notebook.
</commit_message>
<xml_diff>
--- a/Engineering Notebooks/CevallosEngNotebook.docx
+++ b/Engineering Notebooks/CevallosEngNotebook.docx
@@ -69,6 +69,34 @@
           <w:p>
             <w:r>
               <w:t>Worked on the SRS document, finished about a third of the way.</w:t>
+            </w:r>
+          </w:p>
+        </w:tc>
+      </w:tr>
+      <w:tr>
+        <w:tc>
+          <w:tcPr>
+            <w:tcW w:w="1615" w:type="dxa"/>
+          </w:tcPr>
+          <w:p>
+            <w:r>
+              <w:t>10/5/2022</w:t>
+            </w:r>
+          </w:p>
+        </w:tc>
+        <w:tc>
+          <w:tcPr>
+            <w:tcW w:w="7735" w:type="dxa"/>
+          </w:tcPr>
+          <w:p>
+            <w:r>
+              <w:t>Completed the SRS document for the deliverable of the first sprint.</w:t>
+            </w:r>
+          </w:p>
+          <w:p/>
+          <w:p>
+            <w:r>
+              <w:t xml:space="preserve">Currently working on the SDS document for the same deliverable of the first sprint. </w:t>
             </w:r>
           </w:p>
         </w:tc>

</xml_diff>

<commit_message>
Finished SDS doc for sprint 1, updated my notebook
</commit_message>
<xml_diff>
--- a/Engineering Notebooks/CevallosEngNotebook.docx
+++ b/Engineering Notebooks/CevallosEngNotebook.docx
@@ -97,6 +97,34 @@
           <w:p>
             <w:r>
               <w:t xml:space="preserve">Currently working on the SDS document for the same deliverable of the first sprint. </w:t>
+            </w:r>
+          </w:p>
+        </w:tc>
+      </w:tr>
+      <w:tr>
+        <w:tc>
+          <w:tcPr>
+            <w:tcW w:w="1615" w:type="dxa"/>
+          </w:tcPr>
+          <w:p>
+            <w:r>
+              <w:t>10/7/2022</w:t>
+            </w:r>
+          </w:p>
+        </w:tc>
+        <w:tc>
+          <w:tcPr>
+            <w:tcW w:w="7735" w:type="dxa"/>
+          </w:tcPr>
+          <w:p>
+            <w:r>
+              <w:t>Completed the SRS and SDS documents for the deliverables of the first sprint.</w:t>
+            </w:r>
+          </w:p>
+          <w:p/>
+          <w:p>
+            <w:r>
+              <w:t>Currently asking colleague to review over documents before turning in the documents.</w:t>
             </w:r>
           </w:p>
         </w:tc>

</xml_diff>